<commit_message>
Added part of K of DO
</commit_message>
<xml_diff>
--- a/lp/c2_2/db/k.docx
+++ b/lp/c2_2/db/k.docx
@@ -1168,10 +1168,7 @@
         <w:t xml:space="preserve">A </w:t>
       </w:r>
       <w:r>
-        <w:t xml:space="preserve">існує тільки </w:t>
-      </w:r>
-      <w:r>
-        <w:t>одне пов'язане з ним значення В</w:t>
+        <w:t>існує тільки одне пов'язане з ним значення В</w:t>
       </w:r>
     </w:p>
     <w:p>
@@ -1224,10 +1221,7 @@
         <w:t xml:space="preserve">A </w:t>
       </w:r>
       <w:r>
-        <w:t xml:space="preserve">існує тільки </w:t>
-      </w:r>
-      <w:r>
-        <w:t>одне пов'язане з ним значення C</w:t>
+        <w:t>існує тільки одне пов'язане з ним значення C</w:t>
       </w:r>
     </w:p>
     <w:p>
@@ -1245,7 +1239,13 @@
           <w:szCs w:val="24"/>
           <w:lang w:val="en-US"/>
         </w:rPr>
-        <w:t>A</w:t>
+        <w:t xml:space="preserve">A,B </w:t>
+      </w:r>
+      <w:r>
+        <w:rPr>
+          <w:rFonts w:ascii="Arial" w:hAnsi="Arial" w:cs="Arial"/>
+        </w:rPr>
+        <w:t>→</w:t>
       </w:r>
       <w:r>
         <w:rPr>
@@ -1254,7 +1254,45 @@
           <w:szCs w:val="24"/>
           <w:lang w:val="en-US"/>
         </w:rPr>
-        <w:t>,B</w:t>
+        <w:t xml:space="preserve"> C</w:t>
+      </w:r>
+      <w:r>
+        <w:rPr>
+          <w:rFonts w:ascii="Consolas" w:hAnsi="Consolas" w:cs="Consolas"/>
+          <w:kern w:val="0"/>
+          <w:szCs w:val="24"/>
+        </w:rPr>
+        <w:t xml:space="preserve">, для кожного значення </w:t>
+      </w:r>
+      <w:r>
+        <w:rPr>
+          <w:rFonts w:ascii="Consolas" w:hAnsi="Consolas" w:cs="Consolas"/>
+          <w:kern w:val="0"/>
+          <w:szCs w:val="24"/>
+          <w:lang w:val="en-US"/>
+        </w:rPr>
+        <w:t xml:space="preserve">AB </w:t>
+      </w:r>
+      <w:r>
+        <w:t>існує тільки одне пов'язане з ним значення C</w:t>
+      </w:r>
+    </w:p>
+    <w:p>
+      <w:pPr>
+        <w:autoSpaceDE w:val="0"/>
+        <w:autoSpaceDN w:val="0"/>
+        <w:adjustRightInd w:val="0"/>
+        <w:spacing w:before="0" w:after="0" w:line="240" w:lineRule="auto"/>
+        <w:ind w:firstLine="0"/>
+      </w:pPr>
+      <w:r>
+        <w:rPr>
+          <w:rFonts w:ascii="Consolas" w:hAnsi="Consolas" w:cs="Consolas"/>
+          <w:kern w:val="0"/>
+          <w:szCs w:val="24"/>
+          <w:lang w:val="en-US"/>
+        </w:rPr>
+        <w:t>B</w:t>
       </w:r>
       <w:r>
         <w:rPr>
@@ -1295,7 +1333,39 @@
           <w:szCs w:val="24"/>
           <w:lang w:val="en-US"/>
         </w:rPr>
-        <w:t>A</w:t>
+        <w:t>B</w:t>
+      </w:r>
+      <w:bookmarkStart w:id="0" w:name="_GoBack"/>
+      <w:bookmarkEnd w:id="0"/>
+      <w:r>
+        <w:rPr>
+          <w:rFonts w:ascii="Consolas" w:hAnsi="Consolas" w:cs="Consolas"/>
+          <w:kern w:val="0"/>
+          <w:szCs w:val="24"/>
+          <w:lang w:val="en-US"/>
+        </w:rPr>
+        <w:t xml:space="preserve"> </w:t>
+      </w:r>
+      <w:r>
+        <w:t>існує тільки одне пов'язане з ним значення C</w:t>
+      </w:r>
+    </w:p>
+    <w:p>
+      <w:pPr>
+        <w:autoSpaceDE w:val="0"/>
+        <w:autoSpaceDN w:val="0"/>
+        <w:adjustRightInd w:val="0"/>
+        <w:spacing w:before="0" w:after="0" w:line="240" w:lineRule="auto"/>
+        <w:ind w:firstLine="0"/>
+      </w:pPr>
+      <w:r>
+        <w:rPr>
+          <w:rFonts w:ascii="Consolas" w:hAnsi="Consolas" w:cs="Consolas"/>
+          <w:kern w:val="0"/>
+          <w:szCs w:val="24"/>
+          <w:lang w:val="en-US"/>
+        </w:rPr>
+        <w:t>D</w:t>
       </w:r>
       <w:r>
         <w:rPr>
@@ -1304,7 +1374,39 @@
           <w:szCs w:val="24"/>
           <w:lang w:val="en-US"/>
         </w:rPr>
-        <w:t>B</w:t>
+        <w:t xml:space="preserve"> </w:t>
+      </w:r>
+      <w:r>
+        <w:rPr>
+          <w:rFonts w:ascii="Arial" w:hAnsi="Arial" w:cs="Arial"/>
+        </w:rPr>
+        <w:t>→</w:t>
+      </w:r>
+      <w:r>
+        <w:rPr>
+          <w:rFonts w:ascii="Consolas" w:hAnsi="Consolas" w:cs="Consolas"/>
+          <w:kern w:val="0"/>
+          <w:szCs w:val="24"/>
+          <w:lang w:val="en-US"/>
+        </w:rPr>
+        <w:t xml:space="preserve"> C</w:t>
+      </w:r>
+      <w:r>
+        <w:rPr>
+          <w:rFonts w:ascii="Consolas" w:hAnsi="Consolas" w:cs="Consolas"/>
+          <w:kern w:val="0"/>
+          <w:szCs w:val="24"/>
+        </w:rPr>
+        <w:t xml:space="preserve">, для кожного значення </w:t>
+      </w:r>
+      <w:r>
+        <w:rPr>
+          <w:rFonts w:ascii="Consolas" w:hAnsi="Consolas" w:cs="Consolas"/>
+          <w:kern w:val="0"/>
+          <w:szCs w:val="24"/>
+          <w:lang w:val="en-US"/>
+        </w:rPr>
+        <w:t>D</w:t>
       </w:r>
       <w:r>
         <w:rPr>
@@ -1318,6 +1420,15 @@
       <w:r>
         <w:t>існує тільки одне пов'язане з ним значення C</w:t>
       </w:r>
+    </w:p>
+    <w:p>
+      <w:pPr>
+        <w:autoSpaceDE w:val="0"/>
+        <w:autoSpaceDN w:val="0"/>
+        <w:adjustRightInd w:val="0"/>
+        <w:spacing w:before="0" w:after="0" w:line="240" w:lineRule="auto"/>
+        <w:ind w:firstLine="0"/>
+      </w:pPr>
     </w:p>
     <w:p>
       <w:pPr>
@@ -1434,6 +1545,7 @@
           <w:rFonts w:ascii="Arial" w:hAnsi="Arial"/>
           <w:sz w:val="22"/>
         </w:rPr>
+        <w:lastRenderedPageBreak/>
         <w:t>1</w:t>
       </w:r>
       <w:r>
@@ -1526,7 +1638,6 @@
         </w:rPr>
       </w:pPr>
       <w:r>
-        <w:lastRenderedPageBreak/>
         <w:t>Завдання № 3</w:t>
       </w:r>
     </w:p>
@@ -1617,12 +1728,6 @@
         <w:gridCol w:w="1877"/>
       </w:tblGrid>
       <w:tr>
-        <w:tblPrEx>
-          <w:tblCellMar>
-            <w:top w:w="0" w:type="dxa"/>
-            <w:bottom w:w="0" w:type="dxa"/>
-          </w:tblCellMar>
-        </w:tblPrEx>
         <w:trPr>
           <w:trHeight w:val="283"/>
         </w:trPr>
@@ -1728,12 +1833,6 @@
         </w:tc>
       </w:tr>
       <w:tr>
-        <w:tblPrEx>
-          <w:tblCellMar>
-            <w:top w:w="0" w:type="dxa"/>
-            <w:bottom w:w="0" w:type="dxa"/>
-          </w:tblCellMar>
-        </w:tblPrEx>
         <w:trPr>
           <w:trHeight w:val="427"/>
         </w:trPr>
@@ -1839,12 +1938,6 @@
         </w:tc>
       </w:tr>
       <w:tr>
-        <w:tblPrEx>
-          <w:tblCellMar>
-            <w:top w:w="0" w:type="dxa"/>
-            <w:bottom w:w="0" w:type="dxa"/>
-          </w:tblCellMar>
-        </w:tblPrEx>
         <w:trPr>
           <w:trHeight w:val="431"/>
         </w:trPr>
@@ -1950,12 +2043,6 @@
         </w:tc>
       </w:tr>
       <w:tr>
-        <w:tblPrEx>
-          <w:tblCellMar>
-            <w:top w:w="0" w:type="dxa"/>
-            <w:bottom w:w="0" w:type="dxa"/>
-          </w:tblCellMar>
-        </w:tblPrEx>
         <w:trPr>
           <w:trHeight w:val="427"/>
         </w:trPr>
@@ -2061,12 +2148,6 @@
         </w:tc>
       </w:tr>
       <w:tr>
-        <w:tblPrEx>
-          <w:tblCellMar>
-            <w:top w:w="0" w:type="dxa"/>
-            <w:bottom w:w="0" w:type="dxa"/>
-          </w:tblCellMar>
-        </w:tblPrEx>
         <w:trPr>
           <w:trHeight w:val="427"/>
         </w:trPr>
@@ -2172,12 +2253,6 @@
         </w:tc>
       </w:tr>
       <w:tr>
-        <w:tblPrEx>
-          <w:tblCellMar>
-            <w:top w:w="0" w:type="dxa"/>
-            <w:bottom w:w="0" w:type="dxa"/>
-          </w:tblCellMar>
-        </w:tblPrEx>
         <w:trPr>
           <w:trHeight w:val="287"/>
         </w:trPr>
@@ -2296,12 +2371,6 @@
         <w:gridCol w:w="1877"/>
       </w:tblGrid>
       <w:tr>
-        <w:tblPrEx>
-          <w:tblCellMar>
-            <w:top w:w="0" w:type="dxa"/>
-            <w:bottom w:w="0" w:type="dxa"/>
-          </w:tblCellMar>
-        </w:tblPrEx>
         <w:trPr>
           <w:trHeight w:val="283"/>
         </w:trPr>
@@ -2407,12 +2476,6 @@
         </w:tc>
       </w:tr>
       <w:tr>
-        <w:tblPrEx>
-          <w:tblCellMar>
-            <w:top w:w="0" w:type="dxa"/>
-            <w:bottom w:w="0" w:type="dxa"/>
-          </w:tblCellMar>
-        </w:tblPrEx>
         <w:trPr>
           <w:trHeight w:val="427"/>
         </w:trPr>
@@ -2592,12 +2655,6 @@
         <w:gridCol w:w="1119"/>
       </w:tblGrid>
       <w:tr>
-        <w:tblPrEx>
-          <w:tblCellMar>
-            <w:top w:w="0" w:type="dxa"/>
-            <w:bottom w:w="0" w:type="dxa"/>
-          </w:tblCellMar>
-        </w:tblPrEx>
         <w:trPr>
           <w:trHeight w:val="281"/>
         </w:trPr>
@@ -2722,12 +2779,6 @@
         </w:tc>
       </w:tr>
       <w:tr>
-        <w:tblPrEx>
-          <w:tblCellMar>
-            <w:top w:w="0" w:type="dxa"/>
-            <w:bottom w:w="0" w:type="dxa"/>
-          </w:tblCellMar>
-        </w:tblPrEx>
         <w:trPr>
           <w:trHeight w:val="186"/>
         </w:trPr>
@@ -2926,12 +2977,6 @@
         </w:tc>
       </w:tr>
       <w:tr>
-        <w:tblPrEx>
-          <w:tblCellMar>
-            <w:top w:w="0" w:type="dxa"/>
-            <w:bottom w:w="0" w:type="dxa"/>
-          </w:tblCellMar>
-        </w:tblPrEx>
         <w:trPr>
           <w:trHeight w:val="284"/>
         </w:trPr>
@@ -3130,12 +3175,6 @@
         </w:tc>
       </w:tr>
       <w:tr>
-        <w:tblPrEx>
-          <w:tblCellMar>
-            <w:top w:w="0" w:type="dxa"/>
-            <w:bottom w:w="0" w:type="dxa"/>
-          </w:tblCellMar>
-        </w:tblPrEx>
         <w:trPr>
           <w:trHeight w:val="284"/>
         </w:trPr>
@@ -3334,12 +3373,6 @@
         </w:tc>
       </w:tr>
       <w:tr>
-        <w:tblPrEx>
-          <w:tblCellMar>
-            <w:top w:w="0" w:type="dxa"/>
-            <w:bottom w:w="0" w:type="dxa"/>
-          </w:tblCellMar>
-        </w:tblPrEx>
         <w:trPr>
           <w:trHeight w:val="281"/>
         </w:trPr>
@@ -3588,12 +3621,6 @@
         <w:gridCol w:w="1133"/>
       </w:tblGrid>
       <w:tr>
-        <w:tblPrEx>
-          <w:tblCellMar>
-            <w:top w:w="0" w:type="dxa"/>
-            <w:bottom w:w="0" w:type="dxa"/>
-          </w:tblCellMar>
-        </w:tblPrEx>
         <w:trPr>
           <w:trHeight w:val="281"/>
         </w:trPr>
@@ -3615,6 +3642,7 @@
                 <w:rFonts w:ascii="Arial" w:hAnsi="Arial"/>
                 <w:lang w:val="en-US"/>
               </w:rPr>
+              <w:lastRenderedPageBreak/>
               <w:t>R</w:t>
             </w:r>
           </w:p>
@@ -3651,12 +3679,6 @@
         </w:tc>
       </w:tr>
       <w:tr>
-        <w:tblPrEx>
-          <w:tblCellMar>
-            <w:top w:w="0" w:type="dxa"/>
-            <w:bottom w:w="0" w:type="dxa"/>
-          </w:tblCellMar>
-        </w:tblPrEx>
         <w:trPr>
           <w:trHeight w:val="186"/>
         </w:trPr>
@@ -3749,12 +3771,6 @@
         </w:tc>
       </w:tr>
       <w:tr>
-        <w:tblPrEx>
-          <w:tblCellMar>
-            <w:top w:w="0" w:type="dxa"/>
-            <w:bottom w:w="0" w:type="dxa"/>
-          </w:tblCellMar>
-        </w:tblPrEx>
         <w:trPr>
           <w:trHeight w:val="284"/>
         </w:trPr>
@@ -3855,7 +3871,6 @@
         </w:rPr>
       </w:pPr>
       <w:r>
-        <w:lastRenderedPageBreak/>
         <w:t>Задача №4</w:t>
       </w:r>
     </w:p>
@@ -7184,6 +7199,7 @@
                 <w:color w:val="000000"/>
                 <w:lang w:val="en-US"/>
               </w:rPr>
+              <w:lastRenderedPageBreak/>
               <w:t>R1</w:t>
             </w:r>
           </w:p>
@@ -7751,7 +7767,6 @@
                 <w:color w:val="000000"/>
                 <w:lang w:val="en-US"/>
               </w:rPr>
-              <w:lastRenderedPageBreak/>
               <w:t>R4</w:t>
             </w:r>
           </w:p>
@@ -9641,8 +9656,6 @@
         </w:rPr>
         <w:t xml:space="preserve">Результат: </w:t>
       </w:r>
-      <w:bookmarkStart w:id="0" w:name="_GoBack"/>
-      <w:bookmarkEnd w:id="0"/>
       <w:r>
         <w:rPr>
           <w:sz w:val="28"/>
@@ -9768,7 +9781,7 @@
             <w:noProof/>
             <w:szCs w:val="24"/>
           </w:rPr>
-          <w:t>4</w:t>
+          <w:t>5</w:t>
         </w:r>
         <w:r>
           <w:rPr>
@@ -13469,10 +13482,11 @@
   </w:font>
   <w:font w:name="Segoe UI">
     <w:panose1 w:val="020B0502040204020203"/>
-    <w:charset w:val="CC"/>
+    <w:charset w:val="00"/>
     <w:family w:val="swiss"/>
+    <w:notTrueType/>
     <w:pitch w:val="variable"/>
-    <w:sig w:usb0="E4002EFF" w:usb1="C000E47F" w:usb2="00000009" w:usb3="00000000" w:csb0="000001FF" w:csb1="00000000"/>
+    <w:sig w:usb0="00000003" w:usb1="00000000" w:usb2="00000000" w:usb3="00000000" w:csb0="00000001" w:csb1="00000000"/>
   </w:font>
   <w:font w:name="Lucida Sans Unicode">
     <w:panose1 w:val="020B0602030504020204"/>
@@ -13553,6 +13567,7 @@
     <w:rsid w:val="00B40D30"/>
     <w:rsid w:val="00C07B26"/>
     <w:rsid w:val="00C75837"/>
+    <w:rsid w:val="00D55481"/>
     <w:rsid w:val="00DD6C65"/>
     <w:rsid w:val="00E05DF9"/>
     <w:rsid w:val="00E11031"/>
@@ -14294,7 +14309,7 @@
 </file>
 
 <file path=customXml/itemProps1.xml><?xml version="1.0" encoding="utf-8"?>
-<ds:datastoreItem xmlns:ds="http://schemas.openxmlformats.org/officeDocument/2006/customXml" ds:itemID="{AF051C79-505B-45B5-8A67-7026FB7BFAD9}">
+<ds:datastoreItem xmlns:ds="http://schemas.openxmlformats.org/officeDocument/2006/customXml" ds:itemID="{7CA02DF1-AE70-4E6C-9D1D-7406AF96E4B8}">
   <ds:schemaRefs>
     <ds:schemaRef ds:uri="http://schemas.openxmlformats.org/officeDocument/2006/bibliography"/>
   </ds:schemaRefs>

</xml_diff>

<commit_message>
K for BD fixed
</commit_message>
<xml_diff>
--- a/lp/c2_2/db/k.docx
+++ b/lp/c2_2/db/k.docx
@@ -585,7 +585,15 @@
     </w:p>
     <w:p>
       <w:r>
-        <w:t>Визначити присутність функціональних залежностей за заданим екземпляром відношення. Обґрунтувати відповідь.</w:t>
+        <w:t xml:space="preserve">Визначити присутність функціональних </w:t>
+      </w:r>
+      <w:proofErr w:type="spellStart"/>
+      <w:r>
+        <w:t>залежностей</w:t>
+      </w:r>
+      <w:proofErr w:type="spellEnd"/>
+      <w:r>
+        <w:t xml:space="preserve"> за заданим екземпляром відношення. Обґрунтувати відповідь.</w:t>
       </w:r>
     </w:p>
     <w:p>
@@ -1239,7 +1247,27 @@
           <w:szCs w:val="24"/>
           <w:lang w:val="en-US"/>
         </w:rPr>
-        <w:t xml:space="preserve">A,B </w:t>
+        <w:t>A</w:t>
+      </w:r>
+      <w:proofErr w:type="gramStart"/>
+      <w:r>
+        <w:rPr>
+          <w:rFonts w:ascii="Consolas" w:hAnsi="Consolas" w:cs="Consolas"/>
+          <w:kern w:val="0"/>
+          <w:szCs w:val="24"/>
+          <w:lang w:val="en-US"/>
+        </w:rPr>
+        <w:t>,B</w:t>
+      </w:r>
+      <w:proofErr w:type="gramEnd"/>
+      <w:r>
+        <w:rPr>
+          <w:rFonts w:ascii="Consolas" w:hAnsi="Consolas" w:cs="Consolas"/>
+          <w:kern w:val="0"/>
+          <w:szCs w:val="24"/>
+          <w:lang w:val="en-US"/>
+        </w:rPr>
+        <w:t xml:space="preserve"> </w:t>
       </w:r>
       <w:r>
         <w:rPr>
@@ -1292,16 +1320,7 @@
           <w:szCs w:val="24"/>
           <w:lang w:val="en-US"/>
         </w:rPr>
-        <w:t>B</w:t>
-      </w:r>
-      <w:r>
-        <w:rPr>
-          <w:rFonts w:ascii="Consolas" w:hAnsi="Consolas" w:cs="Consolas"/>
-          <w:kern w:val="0"/>
-          <w:szCs w:val="24"/>
-          <w:lang w:val="en-US"/>
-        </w:rPr>
-        <w:t xml:space="preserve"> </w:t>
+        <w:t xml:space="preserve">B </w:t>
       </w:r>
       <w:r>
         <w:rPr>
@@ -1333,10 +1352,20 @@
           <w:szCs w:val="24"/>
           <w:lang w:val="en-US"/>
         </w:rPr>
-        <w:t>B</w:t>
-      </w:r>
-      <w:bookmarkStart w:id="0" w:name="_GoBack"/>
-      <w:bookmarkEnd w:id="0"/>
+        <w:t xml:space="preserve">B </w:t>
+      </w:r>
+      <w:r>
+        <w:t>існує тільки одне пов'язане з ним значення C</w:t>
+      </w:r>
+    </w:p>
+    <w:p>
+      <w:pPr>
+        <w:autoSpaceDE w:val="0"/>
+        <w:autoSpaceDN w:val="0"/>
+        <w:adjustRightInd w:val="0"/>
+        <w:spacing w:before="0" w:after="0" w:line="240" w:lineRule="auto"/>
+        <w:ind w:firstLine="0"/>
+      </w:pPr>
       <w:r>
         <w:rPr>
           <w:rFonts w:ascii="Consolas" w:hAnsi="Consolas" w:cs="Consolas"/>
@@ -1344,37 +1373,7 @@
           <w:szCs w:val="24"/>
           <w:lang w:val="en-US"/>
         </w:rPr>
-        <w:t xml:space="preserve"> </w:t>
-      </w:r>
-      <w:r>
-        <w:t>існує тільки одне пов'язане з ним значення C</w:t>
-      </w:r>
-    </w:p>
-    <w:p>
-      <w:pPr>
-        <w:autoSpaceDE w:val="0"/>
-        <w:autoSpaceDN w:val="0"/>
-        <w:adjustRightInd w:val="0"/>
-        <w:spacing w:before="0" w:after="0" w:line="240" w:lineRule="auto"/>
-        <w:ind w:firstLine="0"/>
-      </w:pPr>
-      <w:r>
-        <w:rPr>
-          <w:rFonts w:ascii="Consolas" w:hAnsi="Consolas" w:cs="Consolas"/>
-          <w:kern w:val="0"/>
-          <w:szCs w:val="24"/>
-          <w:lang w:val="en-US"/>
-        </w:rPr>
-        <w:t>D</w:t>
-      </w:r>
-      <w:r>
-        <w:rPr>
-          <w:rFonts w:ascii="Consolas" w:hAnsi="Consolas" w:cs="Consolas"/>
-          <w:kern w:val="0"/>
-          <w:szCs w:val="24"/>
-          <w:lang w:val="en-US"/>
-        </w:rPr>
-        <w:t xml:space="preserve"> </w:t>
+        <w:t xml:space="preserve">D </w:t>
       </w:r>
       <w:r>
         <w:rPr>
@@ -1406,16 +1405,7 @@
           <w:szCs w:val="24"/>
           <w:lang w:val="en-US"/>
         </w:rPr>
-        <w:t>D</w:t>
-      </w:r>
-      <w:r>
-        <w:rPr>
-          <w:rFonts w:ascii="Consolas" w:hAnsi="Consolas" w:cs="Consolas"/>
-          <w:kern w:val="0"/>
-          <w:szCs w:val="24"/>
-          <w:lang w:val="en-US"/>
-        </w:rPr>
-        <w:t xml:space="preserve"> </w:t>
+        <w:t xml:space="preserve">D </w:t>
       </w:r>
       <w:r>
         <w:t>існує тільки одне пов'язане з ним значення C</w:t>
@@ -1464,7 +1454,15 @@
     </w:p>
     <w:p>
       <w:r>
-        <w:t>Визначити нормальну форму. Відповідь обгрунтувати.</w:t>
+        <w:t xml:space="preserve">Визначити нормальну форму. Відповідь </w:t>
+      </w:r>
+      <w:proofErr w:type="spellStart"/>
+      <w:r>
+        <w:t>обгрунтувати</w:t>
+      </w:r>
+      <w:proofErr w:type="spellEnd"/>
+      <w:r>
+        <w:t>.</w:t>
       </w:r>
     </w:p>
     <w:p>
@@ -3876,7 +3874,23 @@
     </w:p>
     <w:p>
       <w:r>
-        <w:t>Задана схема вiдношення R(A,B,C,D,E), декомпозицiя p={R1,R2,R3,R4},</w:t>
+        <w:t xml:space="preserve">Задана схема </w:t>
+      </w:r>
+      <w:proofErr w:type="spellStart"/>
+      <w:r>
+        <w:t>вiдношення</w:t>
+      </w:r>
+      <w:proofErr w:type="spellEnd"/>
+      <w:r>
+        <w:t xml:space="preserve"> R(A,B,C,D,E), </w:t>
+      </w:r>
+      <w:proofErr w:type="spellStart"/>
+      <w:r>
+        <w:t>декомпозицiя</w:t>
+      </w:r>
+      <w:proofErr w:type="spellEnd"/>
+      <w:r>
+        <w:t xml:space="preserve"> p={R1,R2,R3,R4},</w:t>
       </w:r>
       <w:r>
         <w:t xml:space="preserve"> </w:t>
@@ -8927,12 +8941,30 @@
     </w:p>
     <w:p>
       <w:pPr>
+        <w:spacing w:before="0" w:after="160" w:line="259" w:lineRule="auto"/>
+        <w:ind w:firstLine="0"/>
+        <w:rPr>
+          <w:rFonts w:asciiTheme="majorHAnsi" w:eastAsiaTheme="majorEastAsia" w:hAnsiTheme="majorHAnsi" w:cstheme="majorBidi"/>
+          <w:color w:val="2E74B5" w:themeColor="accent1" w:themeShade="BF"/>
+          <w:sz w:val="26"/>
+          <w:szCs w:val="26"/>
+        </w:rPr>
+      </w:pPr>
+      <w:r>
+        <w:br w:type="page"/>
+      </w:r>
+    </w:p>
+    <w:p>
+      <w:pPr>
         <w:pStyle w:val="Heading2"/>
         <w:rPr>
           <w:lang w:val="en-US"/>
         </w:rPr>
       </w:pPr>
-      <w:r>
+      <w:bookmarkStart w:id="0" w:name="_GoBack"/>
+      <w:bookmarkEnd w:id="0"/>
+      <w:r>
+        <w:lastRenderedPageBreak/>
         <w:t>Задача №</w:t>
       </w:r>
       <w:r>
@@ -9649,50 +9681,121 @@
       </w:tr>
     </w:tbl>
     <w:p>
-      <w:r>
+      <w:pPr>
         <w:rPr>
           <w:sz w:val="28"/>
           <w:szCs w:val="28"/>
         </w:rPr>
-        <w:t xml:space="preserve">Результат: </w:t>
-      </w:r>
+      </w:pPr>
       <w:r>
         <w:rPr>
           <w:sz w:val="28"/>
           <w:szCs w:val="28"/>
         </w:rPr>
-        <w:t>B</w:t>
-      </w:r>
-      <w:r>
-        <w:rPr>
-          <w:sz w:val="28"/>
-          <w:szCs w:val="28"/>
-          <w:lang w:val="ru-RU"/>
-        </w:rPr>
-        <w:t xml:space="preserve"> --&gt;&gt; </w:t>
-      </w:r>
-      <w:r>
+        <w:t>Рішення</w:t>
+      </w:r>
+    </w:p>
+    <w:p>
+      <w:pPr>
         <w:rPr>
           <w:sz w:val="28"/>
           <w:szCs w:val="28"/>
           <w:lang w:val="en-US"/>
         </w:rPr>
-        <w:t xml:space="preserve">C | </w:t>
-      </w:r>
+      </w:pPr>
       <w:r>
         <w:rPr>
           <w:sz w:val="28"/>
           <w:szCs w:val="28"/>
         </w:rPr>
-        <w:t>D</w:t>
+        <w:t xml:space="preserve">для </w:t>
+      </w:r>
+      <w:r>
+        <w:rPr>
+          <w:sz w:val="28"/>
+          <w:szCs w:val="28"/>
+          <w:lang w:val="en-US"/>
+        </w:rPr>
+        <w:t>B = b =&gt; C = 2,C1 = 2, C2 = 2 =&gt; 2 &lt;&gt; 2 * 2</w:t>
       </w:r>
     </w:p>
     <w:p>
       <w:pPr>
         <w:rPr>
+          <w:sz w:val="28"/>
+          <w:szCs w:val="28"/>
+        </w:rPr>
+      </w:pPr>
+      <w:r>
+        <w:rPr>
+          <w:sz w:val="28"/>
+          <w:szCs w:val="28"/>
+        </w:rPr>
+        <w:t xml:space="preserve">для </w:t>
+      </w:r>
+      <w:r>
+        <w:rPr>
+          <w:sz w:val="28"/>
+          <w:szCs w:val="28"/>
           <w:lang w:val="en-US"/>
         </w:rPr>
-      </w:pPr>
+        <w:t>B = b</w:t>
+      </w:r>
+      <w:r>
+        <w:rPr>
+          <w:sz w:val="28"/>
+          <w:szCs w:val="28"/>
+          <w:lang w:val="en-US"/>
+        </w:rPr>
+        <w:t>1</w:t>
+      </w:r>
+      <w:r>
+        <w:rPr>
+          <w:sz w:val="28"/>
+          <w:szCs w:val="28"/>
+          <w:lang w:val="en-US"/>
+        </w:rPr>
+        <w:t xml:space="preserve"> =&gt; </w:t>
+      </w:r>
+      <w:r>
+        <w:rPr>
+          <w:sz w:val="28"/>
+          <w:szCs w:val="28"/>
+          <w:lang w:val="en-US"/>
+        </w:rPr>
+        <w:t>C = 4</w:t>
+      </w:r>
+      <w:r>
+        <w:rPr>
+          <w:sz w:val="28"/>
+          <w:szCs w:val="28"/>
+          <w:lang w:val="en-US"/>
+        </w:rPr>
+        <w:t>,C1 = 2, C2 = 2 =</w:t>
+      </w:r>
+      <w:r>
+        <w:rPr>
+          <w:sz w:val="28"/>
+          <w:szCs w:val="28"/>
+          <w:lang w:val="en-US"/>
+        </w:rPr>
+        <w:t>&gt; 4 ==</w:t>
+      </w:r>
+      <w:r>
+        <w:rPr>
+          <w:sz w:val="28"/>
+          <w:szCs w:val="28"/>
+          <w:lang w:val="en-US"/>
+        </w:rPr>
+        <w:t xml:space="preserve"> 2 * 2</w:t>
+      </w:r>
+      <w:r>
+        <w:rPr>
+          <w:sz w:val="28"/>
+          <w:szCs w:val="28"/>
+        </w:rPr>
+        <w:t>, а отже багатозначна залежність існує</w:t>
+      </w:r>
     </w:p>
     <w:p/>
     <w:sectPr>
@@ -9781,7 +9884,7 @@
             <w:noProof/>
             <w:szCs w:val="24"/>
           </w:rPr>
-          <w:t>5</w:t>
+          <w:t>6</w:t>
         </w:r>
         <w:r>
           <w:rPr>
@@ -13482,11 +13585,10 @@
   </w:font>
   <w:font w:name="Segoe UI">
     <w:panose1 w:val="020B0502040204020203"/>
-    <w:charset w:val="00"/>
+    <w:charset w:val="CC"/>
     <w:family w:val="swiss"/>
-    <w:notTrueType/>
     <w:pitch w:val="variable"/>
-    <w:sig w:usb0="00000003" w:usb1="00000000" w:usb2="00000000" w:usb3="00000000" w:csb0="00000001" w:csb1="00000000"/>
+    <w:sig w:usb0="E4002EFF" w:usb1="C000E47F" w:usb2="00000009" w:usb3="00000000" w:csb0="000001FF" w:csb1="00000000"/>
   </w:font>
   <w:font w:name="Lucida Sans Unicode">
     <w:panose1 w:val="020B0602030504020204"/>
@@ -13556,6 +13658,7 @@
     <w:rsid w:val="006C424B"/>
     <w:rsid w:val="007F01B2"/>
     <w:rsid w:val="00815082"/>
+    <w:rsid w:val="008465A9"/>
     <w:rsid w:val="00940E18"/>
     <w:rsid w:val="00943DBF"/>
     <w:rsid w:val="0097406F"/>
@@ -14309,7 +14412,7 @@
 </file>
 
 <file path=customXml/itemProps1.xml><?xml version="1.0" encoding="utf-8"?>
-<ds:datastoreItem xmlns:ds="http://schemas.openxmlformats.org/officeDocument/2006/customXml" ds:itemID="{7CA02DF1-AE70-4E6C-9D1D-7406AF96E4B8}">
+<ds:datastoreItem xmlns:ds="http://schemas.openxmlformats.org/officeDocument/2006/customXml" ds:itemID="{862D30A6-9F71-47B2-AEC2-91B4C07FB073}">
   <ds:schemaRefs>
     <ds:schemaRef ds:uri="http://schemas.openxmlformats.org/officeDocument/2006/bibliography"/>
   </ds:schemaRefs>

</xml_diff>